<commit_message>
updates to files for r workshop 2
</commit_message>
<xml_diff>
--- a/teaching/RWorkshopsFall2016/aov1.docx
+++ b/teaching/RWorkshopsFall2016/aov1.docx
@@ -451,6 +451,14 @@
     </w:p>
     <w:p>
       <w:pPr>
+        <w:pStyle w:val="BodyText"/>
+      </w:pPr>
+      <w:r>
+        <w:t xml:space="preserve">Notice that the R chunk below is labeled "loaddata". This will be apparent when we "knit" the final document.</w:t>
+      </w:r>
+    </w:p>
+    <w:p>
+      <w:pPr>
         <w:pStyle w:val="SourceCode"/>
       </w:pPr>
       <w:r>
@@ -516,10 +524,58 @@
     </w:p>
     <w:p>
       <w:pPr>
+        <w:pStyle w:val="FirstParagraph"/>
+      </w:pPr>
+      <w:r>
+        <w:t xml:space="preserve">This next code chunk is the same as above, but this time we have added a "chunk option" for the chunk to not be "echo'd" in the output, i.e. the R code will NOT be shown in the final document. To learn more about R chunk options see Yihui Xie's website at</w:t>
+      </w:r>
+      <w:r>
+        <w:t xml:space="preserve"> </w:t>
+      </w:r>
+      <w:hyperlink r:id="rId27">
+        <w:r>
+          <w:rPr>
+            <w:rStyle w:val="Hyperlink"/>
+          </w:rPr>
+          <w:t xml:space="preserve">http://yihui.name/knitr/options/</w:t>
+        </w:r>
+      </w:hyperlink>
+      <w:r>
+        <w:t xml:space="preserve">. Yihui Xie's book, "Dynamic Documents with R and knitr, Second Edition (Chapman &amp; Hall/CRC The R Series) 2nd Edition", is also very helpful in understanding how to customize and manipulate output using</w:t>
+      </w:r>
+      <w:r>
+        <w:t xml:space="preserve"> </w:t>
+      </w:r>
+      <w:r>
+        <w:rPr>
+          <w:rStyle w:val="VerbatimChar"/>
+        </w:rPr>
+        <w:t xml:space="preserve">knitr</w:t>
+      </w:r>
+      <w:r>
+        <w:t xml:space="preserve">. It is available at Amazon at</w:t>
+      </w:r>
+      <w:r>
+        <w:t xml:space="preserve"> </w:t>
+      </w:r>
+      <w:hyperlink r:id="rId28">
+        <w:r>
+          <w:rPr>
+            <w:rStyle w:val="Hyperlink"/>
+          </w:rPr>
+          <w:t xml:space="preserve">https://www.amazon.com/dp/1498716962/ref=cm_sw_su_dp</w:t>
+        </w:r>
+      </w:hyperlink>
+      <w:r>
+        <w:t xml:space="preserve">.</w:t>
+      </w:r>
+    </w:p>
+    <w:p>
+      <w:pPr>
         <w:pStyle w:val="Heading2"/>
       </w:pPr>
-      <w:bookmarkStart w:id="27" w:name="look-at-data"/>
-      <w:bookmarkEnd w:id="27"/>
+      <w:bookmarkStart w:id="29" w:name="look-at-data"/>
+      <w:bookmarkEnd w:id="29"/>
       <w:r>
         <w:t xml:space="preserve">Look at data</w:t>
       </w:r>
@@ -544,7 +600,22 @@
         <w:t xml:space="preserve"> </w:t>
       </w:r>
       <w:r>
-        <w:t xml:space="preserve">function to look at the top 5-6 rows of the dataset.</w:t>
+        <w:t xml:space="preserve">function to look at the top 6 rows of the dataset or the</w:t>
+      </w:r>
+      <w:r>
+        <w:t xml:space="preserve"> </w:t>
+      </w:r>
+      <w:r>
+        <w:rPr>
+          <w:rStyle w:val="VerbatimChar"/>
+        </w:rPr>
+        <w:t xml:space="preserve">tail()</w:t>
+      </w:r>
+      <w:r>
+        <w:t xml:space="preserve"> </w:t>
+      </w:r>
+      <w:r>
+        <w:t xml:space="preserve">function to look at the bottom 6 rows of the dataset.</w:t>
       </w:r>
     </w:p>
     <w:p>
@@ -627,6 +698,88 @@
           <w:rStyle w:val="VerbatimChar"/>
         </w:rPr>
         <w:t xml:space="preserve">## 6       51 Stomach</w:t>
+      </w:r>
+    </w:p>
+    <w:p>
+      <w:pPr>
+        <w:pStyle w:val="SourceCode"/>
+      </w:pPr>
+      <w:r>
+        <w:rPr>
+          <w:rStyle w:val="KeywordTok"/>
+        </w:rPr>
+        <w:t xml:space="preserve">tail</w:t>
+      </w:r>
+      <w:r>
+        <w:rPr>
+          <w:rStyle w:val="NormalTok"/>
+        </w:rPr>
+        <w:t xml:space="preserve">(cancer.survival)</w:t>
+      </w:r>
+    </w:p>
+    <w:p>
+      <w:pPr>
+        <w:pStyle w:val="SourceCode"/>
+      </w:pPr>
+      <w:r>
+        <w:rPr>
+          <w:rStyle w:val="VerbatimChar"/>
+        </w:rPr>
+        <w:t xml:space="preserve">##    Survival  Organ</w:t>
+      </w:r>
+      <w:r>
+        <w:br w:type="textWrapping"/>
+      </w:r>
+      <w:r>
+        <w:rPr>
+          <w:rStyle w:val="VerbatimChar"/>
+        </w:rPr>
+        <w:t xml:space="preserve">## 59      727 Breast</w:t>
+      </w:r>
+      <w:r>
+        <w:br w:type="textWrapping"/>
+      </w:r>
+      <w:r>
+        <w:rPr>
+          <w:rStyle w:val="VerbatimChar"/>
+        </w:rPr>
+        <w:t xml:space="preserve">## 60     3808 Breast</w:t>
+      </w:r>
+      <w:r>
+        <w:br w:type="textWrapping"/>
+      </w:r>
+      <w:r>
+        <w:rPr>
+          <w:rStyle w:val="VerbatimChar"/>
+        </w:rPr>
+        <w:t xml:space="preserve">## 61      791 Breast</w:t>
+      </w:r>
+      <w:r>
+        <w:br w:type="textWrapping"/>
+      </w:r>
+      <w:r>
+        <w:rPr>
+          <w:rStyle w:val="VerbatimChar"/>
+        </w:rPr>
+        <w:t xml:space="preserve">## 62     1804 Breast</w:t>
+      </w:r>
+      <w:r>
+        <w:br w:type="textWrapping"/>
+      </w:r>
+      <w:r>
+        <w:rPr>
+          <w:rStyle w:val="VerbatimChar"/>
+        </w:rPr>
+        <w:t xml:space="preserve">## 63     3460 Breast</w:t>
+      </w:r>
+      <w:r>
+        <w:br w:type="textWrapping"/>
+      </w:r>
+      <w:r>
+        <w:rPr>
+          <w:rStyle w:val="VerbatimChar"/>
+        </w:rPr>
+        <w:t xml:space="preserve">## 64      719 Breast</w:t>
       </w:r>
     </w:p>
     <w:p>
@@ -898,6 +1051,354 @@
         <w:pStyle w:val="BodyText"/>
       </w:pPr>
       <w:r>
+        <w:t xml:space="preserve">The code again with a title/caption for the table.</w:t>
+      </w:r>
+    </w:p>
+    <w:p>
+      <w:pPr>
+        <w:pStyle w:val="SourceCode"/>
+      </w:pPr>
+      <w:r>
+        <w:rPr>
+          <w:rStyle w:val="NormalTok"/>
+        </w:rPr>
+        <w:t xml:space="preserve">knitr::</w:t>
+      </w:r>
+      <w:r>
+        <w:rPr>
+          <w:rStyle w:val="KeywordTok"/>
+        </w:rPr>
+        <w:t xml:space="preserve">kable</w:t>
+      </w:r>
+      <w:r>
+        <w:rPr>
+          <w:rStyle w:val="NormalTok"/>
+        </w:rPr>
+        <w:t xml:space="preserve">(</w:t>
+      </w:r>
+      <w:r>
+        <w:rPr>
+          <w:rStyle w:val="KeywordTok"/>
+        </w:rPr>
+        <w:t xml:space="preserve">head</w:t>
+      </w:r>
+      <w:r>
+        <w:rPr>
+          <w:rStyle w:val="NormalTok"/>
+        </w:rPr>
+        <w:t xml:space="preserve">(cancer.survival),</w:t>
+      </w:r>
+      <w:r>
+        <w:br w:type="textWrapping"/>
+      </w:r>
+      <w:r>
+        <w:rPr>
+          <w:rStyle w:val="NormalTok"/>
+        </w:rPr>
+        <w:t xml:space="preserve"> </w:t>
+      </w:r>
+      <w:r>
+        <w:rPr>
+          <w:rStyle w:val="NormalTok"/>
+        </w:rPr>
+        <w:t xml:space="preserve"> </w:t>
+      </w:r>
+      <w:r>
+        <w:rPr>
+          <w:rStyle w:val="NormalTok"/>
+        </w:rPr>
+        <w:t xml:space="preserve"> </w:t>
+      </w:r>
+      <w:r>
+        <w:rPr>
+          <w:rStyle w:val="NormalTok"/>
+        </w:rPr>
+        <w:t xml:space="preserve"> </w:t>
+      </w:r>
+      <w:r>
+        <w:rPr>
+          <w:rStyle w:val="NormalTok"/>
+        </w:rPr>
+        <w:t xml:space="preserve"> </w:t>
+      </w:r>
+      <w:r>
+        <w:rPr>
+          <w:rStyle w:val="NormalTok"/>
+        </w:rPr>
+        <w:t xml:space="preserve"> </w:t>
+      </w:r>
+      <w:r>
+        <w:rPr>
+          <w:rStyle w:val="NormalTok"/>
+        </w:rPr>
+        <w:t xml:space="preserve"> </w:t>
+      </w:r>
+      <w:r>
+        <w:rPr>
+          <w:rStyle w:val="NormalTok"/>
+        </w:rPr>
+        <w:t xml:space="preserve"> </w:t>
+      </w:r>
+      <w:r>
+        <w:rPr>
+          <w:rStyle w:val="NormalTok"/>
+        </w:rPr>
+        <w:t xml:space="preserve"> </w:t>
+      </w:r>
+      <w:r>
+        <w:rPr>
+          <w:rStyle w:val="NormalTok"/>
+        </w:rPr>
+        <w:t xml:space="preserve"> </w:t>
+      </w:r>
+      <w:r>
+        <w:rPr>
+          <w:rStyle w:val="NormalTok"/>
+        </w:rPr>
+        <w:t xml:space="preserve"> </w:t>
+      </w:r>
+      <w:r>
+        <w:rPr>
+          <w:rStyle w:val="NormalTok"/>
+        </w:rPr>
+        <w:t xml:space="preserve"> </w:t>
+      </w:r>
+      <w:r>
+        <w:rPr>
+          <w:rStyle w:val="NormalTok"/>
+        </w:rPr>
+        <w:t xml:space="preserve"> </w:t>
+      </w:r>
+      <w:r>
+        <w:rPr>
+          <w:rStyle w:val="DataTypeTok"/>
+        </w:rPr>
+        <w:t xml:space="preserve">caption =</w:t>
+      </w:r>
+      <w:r>
+        <w:rPr>
+          <w:rStyle w:val="NormalTok"/>
+        </w:rPr>
+        <w:t xml:space="preserve"> </w:t>
+      </w:r>
+      <w:r>
+        <w:rPr>
+          <w:rStyle w:val="StringTok"/>
+        </w:rPr>
+        <w:t xml:space="preserve">"Table of the Top 6 Rows of Data"</w:t>
+      </w:r>
+      <w:r>
+        <w:rPr>
+          <w:rStyle w:val="NormalTok"/>
+        </w:rPr>
+        <w:t xml:space="preserve">)</w:t>
+      </w:r>
+    </w:p>
+    <w:p>
+      <w:pPr>
+        <w:pStyle w:val="TableCaption"/>
+      </w:pPr>
+      <w:r>
+        <w:t xml:space="preserve">Table of the Top 6 Rows of Data</w:t>
+      </w:r>
+    </w:p>
+    <w:tbl>
+      <w:tblPr>
+        <w:tblStyle w:val="TableNormal"/>
+        <w:tblW w:type="pct" w:w="0.0"/>
+        <w:tblLook w:firstRow="1"/>
+        <w:tblCaption w:val="Table of the Top 6 Rows of Data"/>
+      </w:tblPr>
+      <w:tblGrid/>
+      <w:tr>
+        <w:trPr>
+          <w:cnfStyle w:firstRow="1"/>
+        </w:trPr>
+        <w:tc>
+          <w:tcPr>
+            <w:tcBorders>
+              <w:bottom w:val="single"/>
+            </w:tcBorders>
+            <w:vAlign w:val="bottom"/>
+          </w:tcPr>
+          <w:p>
+            <w:pPr>
+              <w:pStyle w:val="Compact"/>
+              <w:jc w:val="right"/>
+            </w:pPr>
+            <w:r>
+              <w:t xml:space="preserve">Survival</w:t>
+            </w:r>
+          </w:p>
+        </w:tc>
+        <w:tc>
+          <w:tcPr>
+            <w:tcBorders>
+              <w:bottom w:val="single"/>
+            </w:tcBorders>
+            <w:vAlign w:val="bottom"/>
+          </w:tcPr>
+          <w:p>
+            <w:pPr>
+              <w:pStyle w:val="Compact"/>
+              <w:jc w:val="left"/>
+            </w:pPr>
+            <w:r>
+              <w:t xml:space="preserve">Organ</w:t>
+            </w:r>
+          </w:p>
+        </w:tc>
+      </w:tr>
+      <w:tr>
+        <w:tc>
+          <w:p>
+            <w:pPr>
+              <w:pStyle w:val="Compact"/>
+              <w:jc w:val="right"/>
+            </w:pPr>
+            <w:r>
+              <w:t xml:space="preserve">124</w:t>
+            </w:r>
+          </w:p>
+        </w:tc>
+        <w:tc>
+          <w:p>
+            <w:pPr>
+              <w:pStyle w:val="Compact"/>
+              <w:jc w:val="left"/>
+            </w:pPr>
+            <w:r>
+              <w:t xml:space="preserve">Stomach</w:t>
+            </w:r>
+          </w:p>
+        </w:tc>
+      </w:tr>
+      <w:tr>
+        <w:tc>
+          <w:p>
+            <w:pPr>
+              <w:pStyle w:val="Compact"/>
+              <w:jc w:val="right"/>
+            </w:pPr>
+            <w:r>
+              <w:t xml:space="preserve">42</w:t>
+            </w:r>
+          </w:p>
+        </w:tc>
+        <w:tc>
+          <w:p>
+            <w:pPr>
+              <w:pStyle w:val="Compact"/>
+              <w:jc w:val="left"/>
+            </w:pPr>
+            <w:r>
+              <w:t xml:space="preserve">Stomach</w:t>
+            </w:r>
+          </w:p>
+        </w:tc>
+      </w:tr>
+      <w:tr>
+        <w:tc>
+          <w:p>
+            <w:pPr>
+              <w:pStyle w:val="Compact"/>
+              <w:jc w:val="right"/>
+            </w:pPr>
+            <w:r>
+              <w:t xml:space="preserve">25</w:t>
+            </w:r>
+          </w:p>
+        </w:tc>
+        <w:tc>
+          <w:p>
+            <w:pPr>
+              <w:pStyle w:val="Compact"/>
+              <w:jc w:val="left"/>
+            </w:pPr>
+            <w:r>
+              <w:t xml:space="preserve">Stomach</w:t>
+            </w:r>
+          </w:p>
+        </w:tc>
+      </w:tr>
+      <w:tr>
+        <w:tc>
+          <w:p>
+            <w:pPr>
+              <w:pStyle w:val="Compact"/>
+              <w:jc w:val="right"/>
+            </w:pPr>
+            <w:r>
+              <w:t xml:space="preserve">45</w:t>
+            </w:r>
+          </w:p>
+        </w:tc>
+        <w:tc>
+          <w:p>
+            <w:pPr>
+              <w:pStyle w:val="Compact"/>
+              <w:jc w:val="left"/>
+            </w:pPr>
+            <w:r>
+              <w:t xml:space="preserve">Stomach</w:t>
+            </w:r>
+          </w:p>
+        </w:tc>
+      </w:tr>
+      <w:tr>
+        <w:tc>
+          <w:p>
+            <w:pPr>
+              <w:pStyle w:val="Compact"/>
+              <w:jc w:val="right"/>
+            </w:pPr>
+            <w:r>
+              <w:t xml:space="preserve">412</w:t>
+            </w:r>
+          </w:p>
+        </w:tc>
+        <w:tc>
+          <w:p>
+            <w:pPr>
+              <w:pStyle w:val="Compact"/>
+              <w:jc w:val="left"/>
+            </w:pPr>
+            <w:r>
+              <w:t xml:space="preserve">Stomach</w:t>
+            </w:r>
+          </w:p>
+        </w:tc>
+      </w:tr>
+      <w:tr>
+        <w:tc>
+          <w:p>
+            <w:pPr>
+              <w:pStyle w:val="Compact"/>
+              <w:jc w:val="right"/>
+            </w:pPr>
+            <w:r>
+              <w:t xml:space="preserve">51</w:t>
+            </w:r>
+          </w:p>
+        </w:tc>
+        <w:tc>
+          <w:p>
+            <w:pPr>
+              <w:pStyle w:val="Compact"/>
+              <w:jc w:val="left"/>
+            </w:pPr>
+            <w:r>
+              <w:t xml:space="preserve">Stomach</w:t>
+            </w:r>
+          </w:p>
+        </w:tc>
+      </w:tr>
+    </w:tbl>
+    <w:p>
+      <w:pPr>
+        <w:pStyle w:val="BodyText"/>
+      </w:pPr>
+      <w:r>
         <w:t xml:space="preserve">We can also look at the "structure" of the data using the</w:t>
       </w:r>
       <w:r>
@@ -966,8 +1467,8 @@
       <w:pPr>
         <w:pStyle w:val="Heading2"/>
       </w:pPr>
-      <w:bookmarkStart w:id="28" w:name="select-data-and-get-stats"/>
-      <w:bookmarkEnd w:id="28"/>
+      <w:bookmarkStart w:id="30" w:name="select-data-and-get-stats"/>
+      <w:bookmarkEnd w:id="30"/>
       <w:r>
         <w:t xml:space="preserve">Select data and get stats</w:t>
       </w:r>
@@ -1791,8 +2292,8 @@
       <w:pPr>
         <w:pStyle w:val="Heading2"/>
       </w:pPr>
-      <w:bookmarkStart w:id="29" w:name="clean-up-your-code-with-pipes---brief-introduction-to-dplyr-package"/>
-      <w:bookmarkEnd w:id="29"/>
+      <w:bookmarkStart w:id="31" w:name="clean-up-your-code-with-pipes---brief-introduction-to-dplyr-package"/>
+      <w:bookmarkEnd w:id="31"/>
       <w:r>
         <w:t xml:space="preserve">Clean up your code with "pipes" (</w:t>
       </w:r>
@@ -2471,8 +2972,8 @@
       <w:pPr>
         <w:pStyle w:val="Heading2"/>
       </w:pPr>
-      <w:bookmarkStart w:id="30" w:name="lets-try-some-inline-code"/>
-      <w:bookmarkEnd w:id="30"/>
+      <w:bookmarkStart w:id="32" w:name="lets-try-some-inline-code"/>
+      <w:bookmarkEnd w:id="32"/>
       <w:r>
         <w:t xml:space="preserve">Let's try some inline code</w:t>
       </w:r>
@@ -2674,8 +3175,8 @@
       <w:pPr>
         <w:pStyle w:val="Heading2"/>
       </w:pPr>
-      <w:bookmarkStart w:id="31" w:name="lets-make-a-histogram-of-the-survival-times."/>
-      <w:bookmarkEnd w:id="31"/>
+      <w:bookmarkStart w:id="33" w:name="lets-make-a-histogram-of-the-survival-times."/>
+      <w:bookmarkEnd w:id="33"/>
       <w:r>
         <w:t xml:space="preserve">Let's make a histogram of the survival times.</w:t>
       </w:r>
@@ -2786,167 +3287,6 @@
                 <pic:pic>
                   <pic:nvPicPr>
                     <pic:cNvPr descr="aov1_files/figure-docx/unnamed-chunk-13-1.png" id="0" name="Picture"/>
-                    <pic:cNvPicPr>
-                      <a:picLocks noChangeArrowheads="1" noChangeAspect="1"/>
-                    </pic:cNvPicPr>
-                  </pic:nvPicPr>
-                  <pic:blipFill>
-                    <a:blip r:embed="rId32"/>
-                    <a:stretch>
-                      <a:fillRect/>
-                    </a:stretch>
-                  </pic:blipFill>
-                  <pic:spPr bwMode="auto">
-                    <a:xfrm>
-                      <a:off x="0" y="0"/>
-                      <a:ext cx="4620126" cy="3696101"/>
-                    </a:xfrm>
-                    <a:prstGeom prst="rect">
-                      <a:avLst/>
-                    </a:prstGeom>
-                    <a:noFill/>
-                    <a:ln w="9525">
-                      <a:noFill/>
-                      <a:headEnd/>
-                      <a:tailEnd/>
-                    </a:ln>
-                  </pic:spPr>
-                </pic:pic>
-              </a:graphicData>
-            </a:graphic>
-          </wp:inline>
-        </w:drawing>
-      </w:r>
-    </w:p>
-    <w:p>
-      <w:pPr>
-        <w:pStyle w:val="BodyText"/>
-      </w:pPr>
-      <w:r>
-        <w:t xml:space="preserve">We can also do this using the pipe command</w:t>
-      </w:r>
-      <w:r>
-        <w:t xml:space="preserve"> </w:t>
-      </w:r>
-      <w:r>
-        <w:rPr>
-          <w:rStyle w:val="VerbatimChar"/>
-        </w:rPr>
-        <w:t xml:space="preserve">%&gt;%</w:t>
-      </w:r>
-      <w:r>
-        <w:t xml:space="preserve"> </w:t>
-      </w:r>
-      <w:r>
-        <w:t xml:space="preserve">and we'll add include the title we used above. This time let's add a Figure caption using a chunk option</w:t>
-      </w:r>
-      <w:r>
-        <w:t xml:space="preserve"> </w:t>
-      </w:r>
-      <w:r>
-        <w:rPr>
-          <w:rStyle w:val="VerbatimChar"/>
-        </w:rPr>
-        <w:t xml:space="preserve">fig.cap</w:t>
-      </w:r>
-      <w:r>
-        <w:t xml:space="preserve">. Learn more about</w:t>
-      </w:r>
-      <w:r>
-        <w:t xml:space="preserve"> </w:t>
-      </w:r>
-      <w:r>
-        <w:rPr>
-          <w:rStyle w:val="VerbatimChar"/>
-        </w:rPr>
-        <w:t xml:space="preserve">knitr</w:t>
-      </w:r>
-      <w:r>
-        <w:t xml:space="preserve"> </w:t>
-      </w:r>
-      <w:r>
-        <w:t xml:space="preserve">chunk options at</w:t>
-      </w:r>
-      <w:r>
-        <w:t xml:space="preserve"> </w:t>
-      </w:r>
-      <w:hyperlink r:id="rId33">
-        <w:r>
-          <w:rPr>
-            <w:rStyle w:val="Hyperlink"/>
-          </w:rPr>
-          <w:t xml:space="preserve">http://yihui.name/knitr/options/</w:t>
-        </w:r>
-      </w:hyperlink>
-      <w:r>
-        <w:t xml:space="preserve">.</w:t>
-      </w:r>
-    </w:p>
-    <w:p>
-      <w:pPr>
-        <w:pStyle w:val="SourceCode"/>
-      </w:pPr>
-      <w:r>
-        <w:rPr>
-          <w:rStyle w:val="NormalTok"/>
-        </w:rPr>
-        <w:t xml:space="preserve">cancer.survival$Survival %&gt;%</w:t>
-      </w:r>
-      <w:r>
-        <w:br w:type="textWrapping"/>
-      </w:r>
-      <w:r>
-        <w:rPr>
-          <w:rStyle w:val="StringTok"/>
-        </w:rPr>
-        <w:t xml:space="preserve">  </w:t>
-      </w:r>
-      <w:r>
-        <w:rPr>
-          <w:rStyle w:val="KeywordTok"/>
-        </w:rPr>
-        <w:t xml:space="preserve">hist</w:t>
-      </w:r>
-      <w:r>
-        <w:rPr>
-          <w:rStyle w:val="NormalTok"/>
-        </w:rPr>
-        <w:t xml:space="preserve">(</w:t>
-      </w:r>
-      <w:r>
-        <w:rPr>
-          <w:rStyle w:val="DataTypeTok"/>
-        </w:rPr>
-        <w:t xml:space="preserve">main=</w:t>
-      </w:r>
-      <w:r>
-        <w:rPr>
-          <w:rStyle w:val="StringTok"/>
-        </w:rPr>
-        <w:t xml:space="preserve">"Histogram of Survival Times"</w:t>
-      </w:r>
-      <w:r>
-        <w:rPr>
-          <w:rStyle w:val="NormalTok"/>
-        </w:rPr>
-        <w:t xml:space="preserve">)</w:t>
-      </w:r>
-    </w:p>
-    <w:p>
-      <w:pPr>
-        <w:pStyle w:val="FigureWithCaption"/>
-      </w:pPr>
-      <w:r>
-        <w:drawing>
-          <wp:inline>
-            <wp:extent cx="4620126" cy="3696101"/>
-            <wp:effectExtent b="0" l="0" r="0" t="0"/>
-            <wp:docPr descr="Figure: Histogram of Survival Times" id="1" name="Picture"/>
-            <a:graphic>
-              <a:graphicData uri="http://schemas.openxmlformats.org/drawingml/2006/picture">
-                <pic:pic>
-                  <pic:nvPicPr>
-                    <pic:cNvPr descr="aov1_files/figure-docx/unnamed-chunk-14-1.png" id="0" name="Picture"/>
                     <pic:cNvPicPr>
                       <a:picLocks noChangeArrowheads="1" noChangeAspect="1"/>
                     </pic:cNvPicPr>
@@ -2981,43 +3321,89 @@
     </w:p>
     <w:p>
       <w:pPr>
-        <w:pStyle w:val="ImageCaption"/>
-      </w:pPr>
-      <w:r>
-        <w:t xml:space="preserve">Figure: Histogram of Survival Times</w:t>
-      </w:r>
-    </w:p>
-    <w:p>
-      <w:pPr>
-        <w:pStyle w:val="Heading2"/>
-      </w:pPr>
-      <w:bookmarkStart w:id="35" w:name="make-side-by-side-boxplots-of-survival-times-by-organ"/>
-      <w:bookmarkEnd w:id="35"/>
-      <w:r>
-        <w:t xml:space="preserve">Make side-by-side boxplots of survival times by organ</w:t>
-      </w:r>
-    </w:p>
-    <w:p>
-      <w:pPr>
-        <w:pStyle w:val="FirstParagraph"/>
-      </w:pPr>
-      <w:r>
-        <w:t xml:space="preserve">For this plot we are going to use the</w:t>
-      </w:r>
-      <w:r>
-        <w:t xml:space="preserve"> </w:t>
-      </w:r>
-      <w:r>
-        <w:rPr>
-          <w:rStyle w:val="VerbatimChar"/>
-        </w:rPr>
-        <w:t xml:space="preserve">ggplot2</w:t>
-      </w:r>
-      <w:r>
-        <w:t xml:space="preserve"> </w:t>
-      </w:r>
-      <w:r>
-        <w:t xml:space="preserve">package and functions. So we have to install the package and load it.</w:t>
+        <w:pStyle w:val="BodyText"/>
+      </w:pPr>
+      <w:r>
+        <w:t xml:space="preserve">We can also do this using the pipe command</w:t>
+      </w:r>
+      <w:r>
+        <w:t xml:space="preserve"> </w:t>
+      </w:r>
+      <w:r>
+        <w:rPr>
+          <w:rStyle w:val="VerbatimChar"/>
+        </w:rPr>
+        <w:t xml:space="preserve">%&gt;%</w:t>
+      </w:r>
+      <w:r>
+        <w:t xml:space="preserve"> </w:t>
+      </w:r>
+      <w:r>
+        <w:t xml:space="preserve">and we'll add include the title we used above. This time let's add a Figure caption using a chunk option</w:t>
+      </w:r>
+      <w:r>
+        <w:t xml:space="preserve"> </w:t>
+      </w:r>
+      <w:r>
+        <w:rPr>
+          <w:rStyle w:val="VerbatimChar"/>
+        </w:rPr>
+        <w:t xml:space="preserve">fig.cap</w:t>
+      </w:r>
+      <w:r>
+        <w:t xml:space="preserve">. Learn more about</w:t>
+      </w:r>
+      <w:r>
+        <w:t xml:space="preserve"> </w:t>
+      </w:r>
+      <w:r>
+        <w:rPr>
+          <w:rStyle w:val="VerbatimChar"/>
+        </w:rPr>
+        <w:t xml:space="preserve">knitr</w:t>
+      </w:r>
+      <w:r>
+        <w:t xml:space="preserve"> </w:t>
+      </w:r>
+      <w:r>
+        <w:t xml:space="preserve">chunk options at</w:t>
+      </w:r>
+      <w:r>
+        <w:t xml:space="preserve"> </w:t>
+      </w:r>
+      <w:hyperlink r:id="rId27">
+        <w:r>
+          <w:rPr>
+            <w:rStyle w:val="Hyperlink"/>
+          </w:rPr>
+          <w:t xml:space="preserve">http://yihui.name/knitr/options/</w:t>
+        </w:r>
+      </w:hyperlink>
+      <w:r>
+        <w:t xml:space="preserve">.</w:t>
+      </w:r>
+    </w:p>
+    <w:p>
+      <w:pPr>
+        <w:pStyle w:val="BodyText"/>
+      </w:pPr>
+      <w:r>
+        <w:t xml:space="preserve">NOTE: The</w:t>
+      </w:r>
+      <w:r>
+        <w:t xml:space="preserve"> </w:t>
+      </w:r>
+      <w:r>
+        <w:rPr>
+          <w:rStyle w:val="VerbatimChar"/>
+        </w:rPr>
+        <w:t xml:space="preserve">fig.cap</w:t>
+      </w:r>
+      <w:r>
+        <w:t xml:space="preserve"> </w:t>
+      </w:r>
+      <w:r>
+        <w:t xml:space="preserve">chunk option ONLY affects HTML and PDF output.</w:t>
       </w:r>
     </w:p>
     <w:p>
@@ -3026,90 +3412,24 @@
       </w:pPr>
       <w:r>
         <w:rPr>
-          <w:rStyle w:val="CommentTok"/>
-        </w:rPr>
-        <w:t xml:space="preserve"># install.packages("ggplot2")</w:t>
+          <w:rStyle w:val="NormalTok"/>
+        </w:rPr>
+        <w:t xml:space="preserve">cancer.survival$Survival %&gt;%</w:t>
       </w:r>
       <w:r>
         <w:br w:type="textWrapping"/>
       </w:r>
       <w:r>
         <w:rPr>
+          <w:rStyle w:val="StringTok"/>
+        </w:rPr>
+        <w:t xml:space="preserve">  </w:t>
+      </w:r>
+      <w:r>
+        <w:rPr>
           <w:rStyle w:val="KeywordTok"/>
         </w:rPr>
-        <w:t xml:space="preserve">library</w:t>
-      </w:r>
-      <w:r>
-        <w:rPr>
-          <w:rStyle w:val="NormalTok"/>
-        </w:rPr>
-        <w:t xml:space="preserve">(ggplot2)</w:t>
-      </w:r>
-      <w:r>
-        <w:br w:type="textWrapping"/>
-      </w:r>
-      <w:r>
-        <w:rPr>
-          <w:rStyle w:val="KeywordTok"/>
-        </w:rPr>
-        <w:t xml:space="preserve">ggplot</w:t>
-      </w:r>
-      <w:r>
-        <w:rPr>
-          <w:rStyle w:val="NormalTok"/>
-        </w:rPr>
-        <w:t xml:space="preserve">(cancer.survival,</w:t>
-      </w:r>
-      <w:r>
-        <w:br w:type="textWrapping"/>
-      </w:r>
-      <w:r>
-        <w:rPr>
-          <w:rStyle w:val="NormalTok"/>
-        </w:rPr>
-        <w:t xml:space="preserve"> </w:t>
-      </w:r>
-      <w:r>
-        <w:rPr>
-          <w:rStyle w:val="NormalTok"/>
-        </w:rPr>
-        <w:t xml:space="preserve"> </w:t>
-      </w:r>
-      <w:r>
-        <w:rPr>
-          <w:rStyle w:val="NormalTok"/>
-        </w:rPr>
-        <w:t xml:space="preserve"> </w:t>
-      </w:r>
-      <w:r>
-        <w:rPr>
-          <w:rStyle w:val="NormalTok"/>
-        </w:rPr>
-        <w:t xml:space="preserve"> </w:t>
-      </w:r>
-      <w:r>
-        <w:rPr>
-          <w:rStyle w:val="NormalTok"/>
-        </w:rPr>
-        <w:t xml:space="preserve"> </w:t>
-      </w:r>
-      <w:r>
-        <w:rPr>
-          <w:rStyle w:val="NormalTok"/>
-        </w:rPr>
-        <w:t xml:space="preserve"> </w:t>
-      </w:r>
-      <w:r>
-        <w:rPr>
-          <w:rStyle w:val="NormalTok"/>
-        </w:rPr>
-        <w:t xml:space="preserve"> </w:t>
-      </w:r>
-      <w:r>
-        <w:rPr>
-          <w:rStyle w:val="KeywordTok"/>
-        </w:rPr>
-        <w:t xml:space="preserve">aes</w:t>
+        <w:t xml:space="preserve">hist</w:t>
       </w:r>
       <w:r>
         <w:rPr>
@@ -3121,475 +3441,13 @@
         <w:rPr>
           <w:rStyle w:val="DataTypeTok"/>
         </w:rPr>
-        <w:t xml:space="preserve">x =</w:t>
-      </w:r>
-      <w:r>
-        <w:rPr>
-          <w:rStyle w:val="NormalTok"/>
-        </w:rPr>
-        <w:t xml:space="preserve"> </w:t>
-      </w:r>
-      <w:r>
-        <w:rPr>
-          <w:rStyle w:val="NormalTok"/>
-        </w:rPr>
-        <w:t xml:space="preserve">Organ,</w:t>
-      </w:r>
-      <w:r>
-        <w:rPr>
-          <w:rStyle w:val="DataTypeTok"/>
-        </w:rPr>
-        <w:t xml:space="preserve">y=</w:t>
-      </w:r>
-      <w:r>
-        <w:rPr>
-          <w:rStyle w:val="NormalTok"/>
-        </w:rPr>
-        <w:t xml:space="preserve">Survival, </w:t>
-      </w:r>
-      <w:r>
-        <w:rPr>
-          <w:rStyle w:val="DataTypeTok"/>
-        </w:rPr>
-        <w:t xml:space="preserve">color =</w:t>
-      </w:r>
-      <w:r>
-        <w:rPr>
-          <w:rStyle w:val="NormalTok"/>
-        </w:rPr>
-        <w:t xml:space="preserve"> </w:t>
-      </w:r>
-      <w:r>
-        <w:rPr>
-          <w:rStyle w:val="NormalTok"/>
-        </w:rPr>
-        <w:t xml:space="preserve">Organ)) +</w:t>
-      </w:r>
-      <w:r>
-        <w:br w:type="textWrapping"/>
+        <w:t xml:space="preserve">main=</w:t>
       </w:r>
       <w:r>
         <w:rPr>
           <w:rStyle w:val="StringTok"/>
         </w:rPr>
-        <w:t xml:space="preserve">  </w:t>
-      </w:r>
-      <w:r>
-        <w:rPr>
-          <w:rStyle w:val="KeywordTok"/>
-        </w:rPr>
-        <w:t xml:space="preserve">geom_boxplot</w:t>
-      </w:r>
-      <w:r>
-        <w:rPr>
-          <w:rStyle w:val="NormalTok"/>
-        </w:rPr>
-        <w:t xml:space="preserve">() +</w:t>
-      </w:r>
-      <w:r>
-        <w:rPr>
-          <w:rStyle w:val="StringTok"/>
-        </w:rPr>
-        <w:t xml:space="preserve"> </w:t>
-      </w:r>
-      <w:r>
-        <w:br w:type="textWrapping"/>
-      </w:r>
-      <w:r>
-        <w:rPr>
-          <w:rStyle w:val="StringTok"/>
-        </w:rPr>
-        <w:t xml:space="preserve">  </w:t>
-      </w:r>
-      <w:r>
-        <w:rPr>
-          <w:rStyle w:val="KeywordTok"/>
-        </w:rPr>
-        <w:t xml:space="preserve">stat_summary</w:t>
-      </w:r>
-      <w:r>
-        <w:rPr>
-          <w:rStyle w:val="NormalTok"/>
-        </w:rPr>
-        <w:t xml:space="preserve">(</w:t>
-      </w:r>
-      <w:r>
-        <w:rPr>
-          <w:rStyle w:val="DataTypeTok"/>
-        </w:rPr>
-        <w:t xml:space="preserve">fun.y=</w:t>
-      </w:r>
-      <w:r>
-        <w:rPr>
-          <w:rStyle w:val="NormalTok"/>
-        </w:rPr>
-        <w:t xml:space="preserve">mean, </w:t>
-      </w:r>
-      <w:r>
-        <w:br w:type="textWrapping"/>
-      </w:r>
-      <w:r>
-        <w:rPr>
-          <w:rStyle w:val="NormalTok"/>
-        </w:rPr>
-        <w:t xml:space="preserve"> </w:t>
-      </w:r>
-      <w:r>
-        <w:rPr>
-          <w:rStyle w:val="NormalTok"/>
-        </w:rPr>
-        <w:t xml:space="preserve"> </w:t>
-      </w:r>
-      <w:r>
-        <w:rPr>
-          <w:rStyle w:val="NormalTok"/>
-        </w:rPr>
-        <w:t xml:space="preserve"> </w:t>
-      </w:r>
-      <w:r>
-        <w:rPr>
-          <w:rStyle w:val="NormalTok"/>
-        </w:rPr>
-        <w:t xml:space="preserve"> </w:t>
-      </w:r>
-      <w:r>
-        <w:rPr>
-          <w:rStyle w:val="NormalTok"/>
-        </w:rPr>
-        <w:t xml:space="preserve"> </w:t>
-      </w:r>
-      <w:r>
-        <w:rPr>
-          <w:rStyle w:val="NormalTok"/>
-        </w:rPr>
-        <w:t xml:space="preserve"> </w:t>
-      </w:r>
-      <w:r>
-        <w:rPr>
-          <w:rStyle w:val="NormalTok"/>
-        </w:rPr>
-        <w:t xml:space="preserve"> </w:t>
-      </w:r>
-      <w:r>
-        <w:rPr>
-          <w:rStyle w:val="NormalTok"/>
-        </w:rPr>
-        <w:t xml:space="preserve"> </w:t>
-      </w:r>
-      <w:r>
-        <w:rPr>
-          <w:rStyle w:val="NormalTok"/>
-        </w:rPr>
-        <w:t xml:space="preserve"> </w:t>
-      </w:r>
-      <w:r>
-        <w:rPr>
-          <w:rStyle w:val="NormalTok"/>
-        </w:rPr>
-        <w:t xml:space="preserve"> </w:t>
-      </w:r>
-      <w:r>
-        <w:rPr>
-          <w:rStyle w:val="NormalTok"/>
-        </w:rPr>
-        <w:t xml:space="preserve"> </w:t>
-      </w:r>
-      <w:r>
-        <w:rPr>
-          <w:rStyle w:val="NormalTok"/>
-        </w:rPr>
-        <w:t xml:space="preserve"> </w:t>
-      </w:r>
-      <w:r>
-        <w:rPr>
-          <w:rStyle w:val="NormalTok"/>
-        </w:rPr>
-        <w:t xml:space="preserve"> </w:t>
-      </w:r>
-      <w:r>
-        <w:rPr>
-          <w:rStyle w:val="NormalTok"/>
-        </w:rPr>
-        <w:t xml:space="preserve"> </w:t>
-      </w:r>
-      <w:r>
-        <w:rPr>
-          <w:rStyle w:val="NormalTok"/>
-        </w:rPr>
-        <w:t xml:space="preserve"> </w:t>
-      </w:r>
-      <w:r>
-        <w:rPr>
-          <w:rStyle w:val="DataTypeTok"/>
-        </w:rPr>
-        <w:t xml:space="preserve">geom=</w:t>
-      </w:r>
-      <w:r>
-        <w:rPr>
-          <w:rStyle w:val="StringTok"/>
-        </w:rPr>
-        <w:t xml:space="preserve">"point"</w:t>
-      </w:r>
-      <w:r>
-        <w:rPr>
-          <w:rStyle w:val="NormalTok"/>
-        </w:rPr>
-        <w:t xml:space="preserve">, </w:t>
-      </w:r>
-      <w:r>
-        <w:br w:type="textWrapping"/>
-      </w:r>
-      <w:r>
-        <w:rPr>
-          <w:rStyle w:val="NormalTok"/>
-        </w:rPr>
-        <w:t xml:space="preserve"> </w:t>
-      </w:r>
-      <w:r>
-        <w:rPr>
-          <w:rStyle w:val="NormalTok"/>
-        </w:rPr>
-        <w:t xml:space="preserve"> </w:t>
-      </w:r>
-      <w:r>
-        <w:rPr>
-          <w:rStyle w:val="NormalTok"/>
-        </w:rPr>
-        <w:t xml:space="preserve"> </w:t>
-      </w:r>
-      <w:r>
-        <w:rPr>
-          <w:rStyle w:val="NormalTok"/>
-        </w:rPr>
-        <w:t xml:space="preserve"> </w:t>
-      </w:r>
-      <w:r>
-        <w:rPr>
-          <w:rStyle w:val="NormalTok"/>
-        </w:rPr>
-        <w:t xml:space="preserve"> </w:t>
-      </w:r>
-      <w:r>
-        <w:rPr>
-          <w:rStyle w:val="NormalTok"/>
-        </w:rPr>
-        <w:t xml:space="preserve"> </w:t>
-      </w:r>
-      <w:r>
-        <w:rPr>
-          <w:rStyle w:val="NormalTok"/>
-        </w:rPr>
-        <w:t xml:space="preserve"> </w:t>
-      </w:r>
-      <w:r>
-        <w:rPr>
-          <w:rStyle w:val="NormalTok"/>
-        </w:rPr>
-        <w:t xml:space="preserve"> </w:t>
-      </w:r>
-      <w:r>
-        <w:rPr>
-          <w:rStyle w:val="NormalTok"/>
-        </w:rPr>
-        <w:t xml:space="preserve"> </w:t>
-      </w:r>
-      <w:r>
-        <w:rPr>
-          <w:rStyle w:val="NormalTok"/>
-        </w:rPr>
-        <w:t xml:space="preserve"> </w:t>
-      </w:r>
-      <w:r>
-        <w:rPr>
-          <w:rStyle w:val="NormalTok"/>
-        </w:rPr>
-        <w:t xml:space="preserve"> </w:t>
-      </w:r>
-      <w:r>
-        <w:rPr>
-          <w:rStyle w:val="NormalTok"/>
-        </w:rPr>
-        <w:t xml:space="preserve"> </w:t>
-      </w:r>
-      <w:r>
-        <w:rPr>
-          <w:rStyle w:val="NormalTok"/>
-        </w:rPr>
-        <w:t xml:space="preserve"> </w:t>
-      </w:r>
-      <w:r>
-        <w:rPr>
-          <w:rStyle w:val="NormalTok"/>
-        </w:rPr>
-        <w:t xml:space="preserve"> </w:t>
-      </w:r>
-      <w:r>
-        <w:rPr>
-          <w:rStyle w:val="NormalTok"/>
-        </w:rPr>
-        <w:t xml:space="preserve"> </w:t>
-      </w:r>
-      <w:r>
-        <w:rPr>
-          <w:rStyle w:val="DataTypeTok"/>
-        </w:rPr>
-        <w:t xml:space="preserve">shape=</w:t>
-      </w:r>
-      <w:r>
-        <w:rPr>
-          <w:rStyle w:val="DecValTok"/>
-        </w:rPr>
-        <w:t xml:space="preserve">23</w:t>
-      </w:r>
-      <w:r>
-        <w:rPr>
-          <w:rStyle w:val="NormalTok"/>
-        </w:rPr>
-        <w:t xml:space="preserve">, </w:t>
-      </w:r>
-      <w:r>
-        <w:br w:type="textWrapping"/>
-      </w:r>
-      <w:r>
-        <w:rPr>
-          <w:rStyle w:val="NormalTok"/>
-        </w:rPr>
-        <w:t xml:space="preserve"> </w:t>
-      </w:r>
-      <w:r>
-        <w:rPr>
-          <w:rStyle w:val="NormalTok"/>
-        </w:rPr>
-        <w:t xml:space="preserve"> </w:t>
-      </w:r>
-      <w:r>
-        <w:rPr>
-          <w:rStyle w:val="NormalTok"/>
-        </w:rPr>
-        <w:t xml:space="preserve"> </w:t>
-      </w:r>
-      <w:r>
-        <w:rPr>
-          <w:rStyle w:val="NormalTok"/>
-        </w:rPr>
-        <w:t xml:space="preserve"> </w:t>
-      </w:r>
-      <w:r>
-        <w:rPr>
-          <w:rStyle w:val="NormalTok"/>
-        </w:rPr>
-        <w:t xml:space="preserve"> </w:t>
-      </w:r>
-      <w:r>
-        <w:rPr>
-          <w:rStyle w:val="NormalTok"/>
-        </w:rPr>
-        <w:t xml:space="preserve"> </w:t>
-      </w:r>
-      <w:r>
-        <w:rPr>
-          <w:rStyle w:val="NormalTok"/>
-        </w:rPr>
-        <w:t xml:space="preserve"> </w:t>
-      </w:r>
-      <w:r>
-        <w:rPr>
-          <w:rStyle w:val="NormalTok"/>
-        </w:rPr>
-        <w:t xml:space="preserve"> </w:t>
-      </w:r>
-      <w:r>
-        <w:rPr>
-          <w:rStyle w:val="NormalTok"/>
-        </w:rPr>
-        <w:t xml:space="preserve"> </w:t>
-      </w:r>
-      <w:r>
-        <w:rPr>
-          <w:rStyle w:val="NormalTok"/>
-        </w:rPr>
-        <w:t xml:space="preserve"> </w:t>
-      </w:r>
-      <w:r>
-        <w:rPr>
-          <w:rStyle w:val="NormalTok"/>
-        </w:rPr>
-        <w:t xml:space="preserve"> </w:t>
-      </w:r>
-      <w:r>
-        <w:rPr>
-          <w:rStyle w:val="NormalTok"/>
-        </w:rPr>
-        <w:t xml:space="preserve"> </w:t>
-      </w:r>
-      <w:r>
-        <w:rPr>
-          <w:rStyle w:val="NormalTok"/>
-        </w:rPr>
-        <w:t xml:space="preserve"> </w:t>
-      </w:r>
-      <w:r>
-        <w:rPr>
-          <w:rStyle w:val="NormalTok"/>
-        </w:rPr>
-        <w:t xml:space="preserve"> </w:t>
-      </w:r>
-      <w:r>
-        <w:rPr>
-          <w:rStyle w:val="NormalTok"/>
-        </w:rPr>
-        <w:t xml:space="preserve"> </w:t>
-      </w:r>
-      <w:r>
-        <w:rPr>
-          <w:rStyle w:val="DataTypeTok"/>
-        </w:rPr>
-        <w:t xml:space="preserve">size=</w:t>
-      </w:r>
-      <w:r>
-        <w:rPr>
-          <w:rStyle w:val="DecValTok"/>
-        </w:rPr>
-        <w:t xml:space="preserve">4</w:t>
-      </w:r>
-      <w:r>
-        <w:rPr>
-          <w:rStyle w:val="NormalTok"/>
-        </w:rPr>
-        <w:t xml:space="preserve">) +</w:t>
-      </w:r>
-      <w:r>
-        <w:rPr>
-          <w:rStyle w:val="StringTok"/>
-        </w:rPr>
-        <w:t xml:space="preserve"> </w:t>
-      </w:r>
-      <w:r>
-        <w:br w:type="textWrapping"/>
-      </w:r>
-      <w:r>
-        <w:rPr>
-          <w:rStyle w:val="StringTok"/>
-        </w:rPr>
-        <w:t xml:space="preserve">  </w:t>
-      </w:r>
-      <w:r>
-        <w:rPr>
-          <w:rStyle w:val="KeywordTok"/>
-        </w:rPr>
-        <w:t xml:space="preserve">ggtitle</w:t>
-      </w:r>
-      <w:r>
-        <w:rPr>
-          <w:rStyle w:val="NormalTok"/>
-        </w:rPr>
-        <w:t xml:space="preserve">(</w:t>
-      </w:r>
-      <w:r>
-        <w:rPr>
-          <w:rStyle w:val="StringTok"/>
-        </w:rPr>
-        <w:t xml:space="preserve">"Survival time of patients affected by different cancers"</w:t>
+        <w:t xml:space="preserve">"Histogram of Survival Times"</w:t>
       </w:r>
       <w:r>
         <w:rPr>
@@ -3600,25 +3458,25 @@
     </w:p>
     <w:p>
       <w:pPr>
-        <w:pStyle w:val="FirstParagraph"/>
+        <w:pStyle w:val="FigureWithCaption"/>
       </w:pPr>
       <w:r>
         <w:drawing>
           <wp:inline>
             <wp:extent cx="4620126" cy="3696101"/>
             <wp:effectExtent b="0" l="0" r="0" t="0"/>
-            <wp:docPr descr="" id="1" name="Picture"/>
+            <wp:docPr descr="Figure: Histogram of Survival Times" id="1" name="Picture"/>
             <a:graphic>
               <a:graphicData uri="http://schemas.openxmlformats.org/drawingml/2006/picture">
                 <pic:pic>
                   <pic:nvPicPr>
-                    <pic:cNvPr descr="aov1_files/figure-docx/unnamed-chunk-15-1.png" id="0" name="Picture"/>
+                    <pic:cNvPr descr="aov1_files/figure-docx/unnamed-chunk-14-1.png" id="0" name="Picture"/>
                     <pic:cNvPicPr>
                       <a:picLocks noChangeArrowheads="1" noChangeAspect="1"/>
                     </pic:cNvPicPr>
                   </pic:nvPicPr>
                   <pic:blipFill>
-                    <a:blip r:embed="rId36"/>
+                    <a:blip r:embed="rId35"/>
                     <a:stretch>
                       <a:fillRect/>
                     </a:stretch>
@@ -3645,6 +3503,672 @@
         </w:drawing>
       </w:r>
     </w:p>
+    <w:p>
+      <w:pPr>
+        <w:pStyle w:val="ImageCaption"/>
+      </w:pPr>
+      <w:r>
+        <w:t xml:space="preserve">Figure: Histogram of Survival Times</w:t>
+      </w:r>
+    </w:p>
+    <w:p>
+      <w:pPr>
+        <w:pStyle w:val="Heading2"/>
+      </w:pPr>
+      <w:bookmarkStart w:id="36" w:name="make-side-by-side-boxplots-of-survival-times-by-organ"/>
+      <w:bookmarkEnd w:id="36"/>
+      <w:r>
+        <w:t xml:space="preserve">Make side-by-side boxplots of survival times by organ</w:t>
+      </w:r>
+    </w:p>
+    <w:p>
+      <w:pPr>
+        <w:pStyle w:val="FirstParagraph"/>
+      </w:pPr>
+      <w:r>
+        <w:t xml:space="preserve">For this plot we are going to use the</w:t>
+      </w:r>
+      <w:r>
+        <w:t xml:space="preserve"> </w:t>
+      </w:r>
+      <w:r>
+        <w:rPr>
+          <w:rStyle w:val="VerbatimChar"/>
+        </w:rPr>
+        <w:t xml:space="preserve">ggplot2</w:t>
+      </w:r>
+      <w:r>
+        <w:t xml:space="preserve"> </w:t>
+      </w:r>
+      <w:r>
+        <w:t xml:space="preserve">package and functions. So we have to install the package and load it.</w:t>
+      </w:r>
+    </w:p>
+    <w:p>
+      <w:pPr>
+        <w:pStyle w:val="SourceCode"/>
+      </w:pPr>
+      <w:r>
+        <w:rPr>
+          <w:rStyle w:val="CommentTok"/>
+        </w:rPr>
+        <w:t xml:space="preserve"># install.packages("ggplot2")</w:t>
+      </w:r>
+      <w:r>
+        <w:br w:type="textWrapping"/>
+      </w:r>
+      <w:r>
+        <w:rPr>
+          <w:rStyle w:val="KeywordTok"/>
+        </w:rPr>
+        <w:t xml:space="preserve">library</w:t>
+      </w:r>
+      <w:r>
+        <w:rPr>
+          <w:rStyle w:val="NormalTok"/>
+        </w:rPr>
+        <w:t xml:space="preserve">(ggplot2)</w:t>
+      </w:r>
+      <w:r>
+        <w:br w:type="textWrapping"/>
+      </w:r>
+      <w:r>
+        <w:rPr>
+          <w:rStyle w:val="KeywordTok"/>
+        </w:rPr>
+        <w:t xml:space="preserve">ggplot</w:t>
+      </w:r>
+      <w:r>
+        <w:rPr>
+          <w:rStyle w:val="NormalTok"/>
+        </w:rPr>
+        <w:t xml:space="preserve">(cancer.survival,</w:t>
+      </w:r>
+      <w:r>
+        <w:br w:type="textWrapping"/>
+      </w:r>
+      <w:r>
+        <w:rPr>
+          <w:rStyle w:val="NormalTok"/>
+        </w:rPr>
+        <w:t xml:space="preserve"> </w:t>
+      </w:r>
+      <w:r>
+        <w:rPr>
+          <w:rStyle w:val="NormalTok"/>
+        </w:rPr>
+        <w:t xml:space="preserve"> </w:t>
+      </w:r>
+      <w:r>
+        <w:rPr>
+          <w:rStyle w:val="NormalTok"/>
+        </w:rPr>
+        <w:t xml:space="preserve"> </w:t>
+      </w:r>
+      <w:r>
+        <w:rPr>
+          <w:rStyle w:val="NormalTok"/>
+        </w:rPr>
+        <w:t xml:space="preserve"> </w:t>
+      </w:r>
+      <w:r>
+        <w:rPr>
+          <w:rStyle w:val="NormalTok"/>
+        </w:rPr>
+        <w:t xml:space="preserve"> </w:t>
+      </w:r>
+      <w:r>
+        <w:rPr>
+          <w:rStyle w:val="NormalTok"/>
+        </w:rPr>
+        <w:t xml:space="preserve"> </w:t>
+      </w:r>
+      <w:r>
+        <w:rPr>
+          <w:rStyle w:val="NormalTok"/>
+        </w:rPr>
+        <w:t xml:space="preserve"> </w:t>
+      </w:r>
+      <w:r>
+        <w:rPr>
+          <w:rStyle w:val="KeywordTok"/>
+        </w:rPr>
+        <w:t xml:space="preserve">aes</w:t>
+      </w:r>
+      <w:r>
+        <w:rPr>
+          <w:rStyle w:val="NormalTok"/>
+        </w:rPr>
+        <w:t xml:space="preserve">(</w:t>
+      </w:r>
+      <w:r>
+        <w:rPr>
+          <w:rStyle w:val="DataTypeTok"/>
+        </w:rPr>
+        <w:t xml:space="preserve">x =</w:t>
+      </w:r>
+      <w:r>
+        <w:rPr>
+          <w:rStyle w:val="NormalTok"/>
+        </w:rPr>
+        <w:t xml:space="preserve"> </w:t>
+      </w:r>
+      <w:r>
+        <w:rPr>
+          <w:rStyle w:val="NormalTok"/>
+        </w:rPr>
+        <w:t xml:space="preserve">Organ,</w:t>
+      </w:r>
+      <w:r>
+        <w:rPr>
+          <w:rStyle w:val="DataTypeTok"/>
+        </w:rPr>
+        <w:t xml:space="preserve">y=</w:t>
+      </w:r>
+      <w:r>
+        <w:rPr>
+          <w:rStyle w:val="NormalTok"/>
+        </w:rPr>
+        <w:t xml:space="preserve">Survival, </w:t>
+      </w:r>
+      <w:r>
+        <w:rPr>
+          <w:rStyle w:val="DataTypeTok"/>
+        </w:rPr>
+        <w:t xml:space="preserve">color =</w:t>
+      </w:r>
+      <w:r>
+        <w:rPr>
+          <w:rStyle w:val="NormalTok"/>
+        </w:rPr>
+        <w:t xml:space="preserve"> </w:t>
+      </w:r>
+      <w:r>
+        <w:rPr>
+          <w:rStyle w:val="NormalTok"/>
+        </w:rPr>
+        <w:t xml:space="preserve">Organ)) +</w:t>
+      </w:r>
+      <w:r>
+        <w:br w:type="textWrapping"/>
+      </w:r>
+      <w:r>
+        <w:rPr>
+          <w:rStyle w:val="StringTok"/>
+        </w:rPr>
+        <w:t xml:space="preserve">  </w:t>
+      </w:r>
+      <w:r>
+        <w:rPr>
+          <w:rStyle w:val="KeywordTok"/>
+        </w:rPr>
+        <w:t xml:space="preserve">geom_boxplot</w:t>
+      </w:r>
+      <w:r>
+        <w:rPr>
+          <w:rStyle w:val="NormalTok"/>
+        </w:rPr>
+        <w:t xml:space="preserve">() +</w:t>
+      </w:r>
+      <w:r>
+        <w:rPr>
+          <w:rStyle w:val="StringTok"/>
+        </w:rPr>
+        <w:t xml:space="preserve"> </w:t>
+      </w:r>
+      <w:r>
+        <w:br w:type="textWrapping"/>
+      </w:r>
+      <w:r>
+        <w:rPr>
+          <w:rStyle w:val="StringTok"/>
+        </w:rPr>
+        <w:t xml:space="preserve">  </w:t>
+      </w:r>
+      <w:r>
+        <w:rPr>
+          <w:rStyle w:val="KeywordTok"/>
+        </w:rPr>
+        <w:t xml:space="preserve">stat_summary</w:t>
+      </w:r>
+      <w:r>
+        <w:rPr>
+          <w:rStyle w:val="NormalTok"/>
+        </w:rPr>
+        <w:t xml:space="preserve">(</w:t>
+      </w:r>
+      <w:r>
+        <w:rPr>
+          <w:rStyle w:val="DataTypeTok"/>
+        </w:rPr>
+        <w:t xml:space="preserve">fun.y=</w:t>
+      </w:r>
+      <w:r>
+        <w:rPr>
+          <w:rStyle w:val="NormalTok"/>
+        </w:rPr>
+        <w:t xml:space="preserve">mean, </w:t>
+      </w:r>
+      <w:r>
+        <w:br w:type="textWrapping"/>
+      </w:r>
+      <w:r>
+        <w:rPr>
+          <w:rStyle w:val="NormalTok"/>
+        </w:rPr>
+        <w:t xml:space="preserve"> </w:t>
+      </w:r>
+      <w:r>
+        <w:rPr>
+          <w:rStyle w:val="NormalTok"/>
+        </w:rPr>
+        <w:t xml:space="preserve"> </w:t>
+      </w:r>
+      <w:r>
+        <w:rPr>
+          <w:rStyle w:val="NormalTok"/>
+        </w:rPr>
+        <w:t xml:space="preserve"> </w:t>
+      </w:r>
+      <w:r>
+        <w:rPr>
+          <w:rStyle w:val="NormalTok"/>
+        </w:rPr>
+        <w:t xml:space="preserve"> </w:t>
+      </w:r>
+      <w:r>
+        <w:rPr>
+          <w:rStyle w:val="NormalTok"/>
+        </w:rPr>
+        <w:t xml:space="preserve"> </w:t>
+      </w:r>
+      <w:r>
+        <w:rPr>
+          <w:rStyle w:val="NormalTok"/>
+        </w:rPr>
+        <w:t xml:space="preserve"> </w:t>
+      </w:r>
+      <w:r>
+        <w:rPr>
+          <w:rStyle w:val="NormalTok"/>
+        </w:rPr>
+        <w:t xml:space="preserve"> </w:t>
+      </w:r>
+      <w:r>
+        <w:rPr>
+          <w:rStyle w:val="NormalTok"/>
+        </w:rPr>
+        <w:t xml:space="preserve"> </w:t>
+      </w:r>
+      <w:r>
+        <w:rPr>
+          <w:rStyle w:val="NormalTok"/>
+        </w:rPr>
+        <w:t xml:space="preserve"> </w:t>
+      </w:r>
+      <w:r>
+        <w:rPr>
+          <w:rStyle w:val="NormalTok"/>
+        </w:rPr>
+        <w:t xml:space="preserve"> </w:t>
+      </w:r>
+      <w:r>
+        <w:rPr>
+          <w:rStyle w:val="NormalTok"/>
+        </w:rPr>
+        <w:t xml:space="preserve"> </w:t>
+      </w:r>
+      <w:r>
+        <w:rPr>
+          <w:rStyle w:val="NormalTok"/>
+        </w:rPr>
+        <w:t xml:space="preserve"> </w:t>
+      </w:r>
+      <w:r>
+        <w:rPr>
+          <w:rStyle w:val="NormalTok"/>
+        </w:rPr>
+        <w:t xml:space="preserve"> </w:t>
+      </w:r>
+      <w:r>
+        <w:rPr>
+          <w:rStyle w:val="NormalTok"/>
+        </w:rPr>
+        <w:t xml:space="preserve"> </w:t>
+      </w:r>
+      <w:r>
+        <w:rPr>
+          <w:rStyle w:val="NormalTok"/>
+        </w:rPr>
+        <w:t xml:space="preserve"> </w:t>
+      </w:r>
+      <w:r>
+        <w:rPr>
+          <w:rStyle w:val="DataTypeTok"/>
+        </w:rPr>
+        <w:t xml:space="preserve">geom=</w:t>
+      </w:r>
+      <w:r>
+        <w:rPr>
+          <w:rStyle w:val="StringTok"/>
+        </w:rPr>
+        <w:t xml:space="preserve">"point"</w:t>
+      </w:r>
+      <w:r>
+        <w:rPr>
+          <w:rStyle w:val="NormalTok"/>
+        </w:rPr>
+        <w:t xml:space="preserve">, </w:t>
+      </w:r>
+      <w:r>
+        <w:br w:type="textWrapping"/>
+      </w:r>
+      <w:r>
+        <w:rPr>
+          <w:rStyle w:val="NormalTok"/>
+        </w:rPr>
+        <w:t xml:space="preserve"> </w:t>
+      </w:r>
+      <w:r>
+        <w:rPr>
+          <w:rStyle w:val="NormalTok"/>
+        </w:rPr>
+        <w:t xml:space="preserve"> </w:t>
+      </w:r>
+      <w:r>
+        <w:rPr>
+          <w:rStyle w:val="NormalTok"/>
+        </w:rPr>
+        <w:t xml:space="preserve"> </w:t>
+      </w:r>
+      <w:r>
+        <w:rPr>
+          <w:rStyle w:val="NormalTok"/>
+        </w:rPr>
+        <w:t xml:space="preserve"> </w:t>
+      </w:r>
+      <w:r>
+        <w:rPr>
+          <w:rStyle w:val="NormalTok"/>
+        </w:rPr>
+        <w:t xml:space="preserve"> </w:t>
+      </w:r>
+      <w:r>
+        <w:rPr>
+          <w:rStyle w:val="NormalTok"/>
+        </w:rPr>
+        <w:t xml:space="preserve"> </w:t>
+      </w:r>
+      <w:r>
+        <w:rPr>
+          <w:rStyle w:val="NormalTok"/>
+        </w:rPr>
+        <w:t xml:space="preserve"> </w:t>
+      </w:r>
+      <w:r>
+        <w:rPr>
+          <w:rStyle w:val="NormalTok"/>
+        </w:rPr>
+        <w:t xml:space="preserve"> </w:t>
+      </w:r>
+      <w:r>
+        <w:rPr>
+          <w:rStyle w:val="NormalTok"/>
+        </w:rPr>
+        <w:t xml:space="preserve"> </w:t>
+      </w:r>
+      <w:r>
+        <w:rPr>
+          <w:rStyle w:val="NormalTok"/>
+        </w:rPr>
+        <w:t xml:space="preserve"> </w:t>
+      </w:r>
+      <w:r>
+        <w:rPr>
+          <w:rStyle w:val="NormalTok"/>
+        </w:rPr>
+        <w:t xml:space="preserve"> </w:t>
+      </w:r>
+      <w:r>
+        <w:rPr>
+          <w:rStyle w:val="NormalTok"/>
+        </w:rPr>
+        <w:t xml:space="preserve"> </w:t>
+      </w:r>
+      <w:r>
+        <w:rPr>
+          <w:rStyle w:val="NormalTok"/>
+        </w:rPr>
+        <w:t xml:space="preserve"> </w:t>
+      </w:r>
+      <w:r>
+        <w:rPr>
+          <w:rStyle w:val="NormalTok"/>
+        </w:rPr>
+        <w:t xml:space="preserve"> </w:t>
+      </w:r>
+      <w:r>
+        <w:rPr>
+          <w:rStyle w:val="NormalTok"/>
+        </w:rPr>
+        <w:t xml:space="preserve"> </w:t>
+      </w:r>
+      <w:r>
+        <w:rPr>
+          <w:rStyle w:val="DataTypeTok"/>
+        </w:rPr>
+        <w:t xml:space="preserve">shape=</w:t>
+      </w:r>
+      <w:r>
+        <w:rPr>
+          <w:rStyle w:val="DecValTok"/>
+        </w:rPr>
+        <w:t xml:space="preserve">23</w:t>
+      </w:r>
+      <w:r>
+        <w:rPr>
+          <w:rStyle w:val="NormalTok"/>
+        </w:rPr>
+        <w:t xml:space="preserve">, </w:t>
+      </w:r>
+      <w:r>
+        <w:br w:type="textWrapping"/>
+      </w:r>
+      <w:r>
+        <w:rPr>
+          <w:rStyle w:val="NormalTok"/>
+        </w:rPr>
+        <w:t xml:space="preserve"> </w:t>
+      </w:r>
+      <w:r>
+        <w:rPr>
+          <w:rStyle w:val="NormalTok"/>
+        </w:rPr>
+        <w:t xml:space="preserve"> </w:t>
+      </w:r>
+      <w:r>
+        <w:rPr>
+          <w:rStyle w:val="NormalTok"/>
+        </w:rPr>
+        <w:t xml:space="preserve"> </w:t>
+      </w:r>
+      <w:r>
+        <w:rPr>
+          <w:rStyle w:val="NormalTok"/>
+        </w:rPr>
+        <w:t xml:space="preserve"> </w:t>
+      </w:r>
+      <w:r>
+        <w:rPr>
+          <w:rStyle w:val="NormalTok"/>
+        </w:rPr>
+        <w:t xml:space="preserve"> </w:t>
+      </w:r>
+      <w:r>
+        <w:rPr>
+          <w:rStyle w:val="NormalTok"/>
+        </w:rPr>
+        <w:t xml:space="preserve"> </w:t>
+      </w:r>
+      <w:r>
+        <w:rPr>
+          <w:rStyle w:val="NormalTok"/>
+        </w:rPr>
+        <w:t xml:space="preserve"> </w:t>
+      </w:r>
+      <w:r>
+        <w:rPr>
+          <w:rStyle w:val="NormalTok"/>
+        </w:rPr>
+        <w:t xml:space="preserve"> </w:t>
+      </w:r>
+      <w:r>
+        <w:rPr>
+          <w:rStyle w:val="NormalTok"/>
+        </w:rPr>
+        <w:t xml:space="preserve"> </w:t>
+      </w:r>
+      <w:r>
+        <w:rPr>
+          <w:rStyle w:val="NormalTok"/>
+        </w:rPr>
+        <w:t xml:space="preserve"> </w:t>
+      </w:r>
+      <w:r>
+        <w:rPr>
+          <w:rStyle w:val="NormalTok"/>
+        </w:rPr>
+        <w:t xml:space="preserve"> </w:t>
+      </w:r>
+      <w:r>
+        <w:rPr>
+          <w:rStyle w:val="NormalTok"/>
+        </w:rPr>
+        <w:t xml:space="preserve"> </w:t>
+      </w:r>
+      <w:r>
+        <w:rPr>
+          <w:rStyle w:val="NormalTok"/>
+        </w:rPr>
+        <w:t xml:space="preserve"> </w:t>
+      </w:r>
+      <w:r>
+        <w:rPr>
+          <w:rStyle w:val="NormalTok"/>
+        </w:rPr>
+        <w:t xml:space="preserve"> </w:t>
+      </w:r>
+      <w:r>
+        <w:rPr>
+          <w:rStyle w:val="NormalTok"/>
+        </w:rPr>
+        <w:t xml:space="preserve"> </w:t>
+      </w:r>
+      <w:r>
+        <w:rPr>
+          <w:rStyle w:val="DataTypeTok"/>
+        </w:rPr>
+        <w:t xml:space="preserve">size=</w:t>
+      </w:r>
+      <w:r>
+        <w:rPr>
+          <w:rStyle w:val="DecValTok"/>
+        </w:rPr>
+        <w:t xml:space="preserve">4</w:t>
+      </w:r>
+      <w:r>
+        <w:rPr>
+          <w:rStyle w:val="NormalTok"/>
+        </w:rPr>
+        <w:t xml:space="preserve">) +</w:t>
+      </w:r>
+      <w:r>
+        <w:rPr>
+          <w:rStyle w:val="StringTok"/>
+        </w:rPr>
+        <w:t xml:space="preserve"> </w:t>
+      </w:r>
+      <w:r>
+        <w:br w:type="textWrapping"/>
+      </w:r>
+      <w:r>
+        <w:rPr>
+          <w:rStyle w:val="StringTok"/>
+        </w:rPr>
+        <w:t xml:space="preserve">  </w:t>
+      </w:r>
+      <w:r>
+        <w:rPr>
+          <w:rStyle w:val="KeywordTok"/>
+        </w:rPr>
+        <w:t xml:space="preserve">ggtitle</w:t>
+      </w:r>
+      <w:r>
+        <w:rPr>
+          <w:rStyle w:val="NormalTok"/>
+        </w:rPr>
+        <w:t xml:space="preserve">(</w:t>
+      </w:r>
+      <w:r>
+        <w:rPr>
+          <w:rStyle w:val="StringTok"/>
+        </w:rPr>
+        <w:t xml:space="preserve">"Survival time of patients affected by different cancers"</w:t>
+      </w:r>
+      <w:r>
+        <w:rPr>
+          <w:rStyle w:val="NormalTok"/>
+        </w:rPr>
+        <w:t xml:space="preserve">)</w:t>
+      </w:r>
+    </w:p>
+    <w:p>
+      <w:pPr>
+        <w:pStyle w:val="FirstParagraph"/>
+      </w:pPr>
+      <w:r>
+        <w:drawing>
+          <wp:inline>
+            <wp:extent cx="4620126" cy="3696101"/>
+            <wp:effectExtent b="0" l="0" r="0" t="0"/>
+            <wp:docPr descr="" id="1" name="Picture"/>
+            <a:graphic>
+              <a:graphicData uri="http://schemas.openxmlformats.org/drawingml/2006/picture">
+                <pic:pic>
+                  <pic:nvPicPr>
+                    <pic:cNvPr descr="aov1_files/figure-docx/unnamed-chunk-15-1.png" id="0" name="Picture"/>
+                    <pic:cNvPicPr>
+                      <a:picLocks noChangeArrowheads="1" noChangeAspect="1"/>
+                    </pic:cNvPicPr>
+                  </pic:nvPicPr>
+                  <pic:blipFill>
+                    <a:blip r:embed="rId37"/>
+                    <a:stretch>
+                      <a:fillRect/>
+                    </a:stretch>
+                  </pic:blipFill>
+                  <pic:spPr bwMode="auto">
+                    <a:xfrm>
+                      <a:off x="0" y="0"/>
+                      <a:ext cx="4620126" cy="3696101"/>
+                    </a:xfrm>
+                    <a:prstGeom prst="rect">
+                      <a:avLst/>
+                    </a:prstGeom>
+                    <a:noFill/>
+                    <a:ln w="9525">
+                      <a:noFill/>
+                      <a:headEnd/>
+                      <a:tailEnd/>
+                    </a:ln>
+                  </pic:spPr>
+                </pic:pic>
+              </a:graphicData>
+            </a:graphic>
+          </wp:inline>
+        </w:drawing>
+      </w:r>
+    </w:p>
     <w:sectPr/>
   </w:body>
 </w:document>
@@ -3753,7 +4277,7 @@
     </w:lvl>
   </w:abstractNum>
   <w:abstractNum w:abstractNumId="990">
-    <w:nsid w:val="3ed58ff5"/>
+    <w:nsid w:val="8689e9d8"/>
     <w:multiLevelType w:val="multilevel"/>
     <w:lvl w:ilvl="0">
       <w:numFmt w:val="bullet"/>
@@ -3834,7 +4358,7 @@
     </w:lvl>
   </w:abstractNum>
   <w:abstractNum w:abstractNumId="99411">
-    <w:nsid w:val="7d923138"/>
+    <w:nsid w:val="8a7bc5c7"/>
     <w:multiLevelType w:val="multilevel"/>
     <w:lvl w:ilvl="0">
       <w:start w:val="1"/>

</xml_diff>